<commit_message>
Ger koordinatantalet en egen plats i meshHeader
läser in vår binära output till scene_ och skriver ut datan igen. Det fungerar, men tar inte hänsyn till flera filer.
</commit_message>
<xml_diff>
--- a/Documentation/Filformat 1.docx
+++ b/Documentation/Filformat 1.docx
@@ -5,91 +5,141 @@
     <w:p>
       <w:pPr>
         <w:pStyle w:val="Title"/>
-      </w:pPr>
-      <w:r>
-        <w:t>Filformat 1.0</w:t>
+        <w:rPr>
+          <w:lang w:val="en-US"/>
+        </w:rPr>
+      </w:pPr>
+      <w:proofErr w:type="spellStart"/>
+      <w:r>
+        <w:rPr>
+          <w:lang w:val="en-US"/>
+        </w:rPr>
+        <w:t>Filformat</w:t>
+      </w:r>
+      <w:proofErr w:type="spellEnd"/>
+      <w:r>
+        <w:rPr>
+          <w:lang w:val="en-US"/>
+        </w:rPr>
+        <w:t xml:space="preserve"> 1.</w:t>
+      </w:r>
+      <w:r>
+        <w:rPr>
+          <w:lang w:val="en-US"/>
+        </w:rPr>
+        <w:t>1</w:t>
       </w:r>
     </w:p>
-    <w:p/>
     <w:p>
-      <w:r>
-        <w:t xml:space="preserve">Antal </w:t>
-      </w:r>
+      <w:pPr>
+        <w:rPr>
+          <w:lang w:val="en-US"/>
+        </w:rPr>
+      </w:pPr>
+    </w:p>
+    <w:p>
+      <w:pPr>
+        <w:rPr>
+          <w:lang w:val="en-US"/>
+        </w:rPr>
+      </w:pPr>
       <w:proofErr w:type="spellStart"/>
       <w:r>
-        <w:t>meshes</w:t>
+        <w:rPr>
+          <w:lang w:val="en-US"/>
+        </w:rPr>
+        <w:t>Antal</w:t>
+      </w:r>
+      <w:proofErr w:type="spellEnd"/>
+      <w:r>
+        <w:rPr>
+          <w:lang w:val="en-US"/>
+        </w:rPr>
+        <w:t xml:space="preserve"> meshes</w:t>
+      </w:r>
+      <w:bookmarkStart w:id="0" w:name="_GoBack"/>
+      <w:bookmarkEnd w:id="0"/>
+    </w:p>
+    <w:p>
+      <w:pPr>
+        <w:rPr>
+          <w:lang w:val="en-US"/>
+        </w:rPr>
+      </w:pPr>
+      <w:r>
+        <w:rPr>
+          <w:lang w:val="en-US"/>
+        </w:rPr>
+        <w:tab/>
+        <w:t>Name length</w:t>
+      </w:r>
+    </w:p>
+    <w:p>
+      <w:pPr>
+        <w:rPr>
+          <w:lang w:val="en-US"/>
+        </w:rPr>
+      </w:pPr>
+      <w:r>
+        <w:rPr>
+          <w:lang w:val="en-US"/>
+        </w:rPr>
+        <w:tab/>
+      </w:r>
+      <w:r>
+        <w:rPr>
+          <w:lang w:val="en-US"/>
+        </w:rPr>
+        <w:t xml:space="preserve">Number of </w:t>
+      </w:r>
+      <w:proofErr w:type="spellStart"/>
+      <w:r>
+        <w:rPr>
+          <w:lang w:val="en-US"/>
+        </w:rPr>
+        <w:t>verts</w:t>
+      </w:r>
+      <w:proofErr w:type="spellEnd"/>
+      <w:r>
+        <w:rPr>
+          <w:lang w:val="en-US"/>
+        </w:rPr>
+        <w:t>/</w:t>
+      </w:r>
+      <w:proofErr w:type="spellStart"/>
+      <w:r>
+        <w:rPr>
+          <w:lang w:val="en-US"/>
+        </w:rPr>
+        <w:t>normals</w:t>
       </w:r>
       <w:proofErr w:type="spellEnd"/>
     </w:p>
     <w:p>
-      <w:r>
-        <w:tab/>
+      <w:pPr>
+        <w:ind w:left="1304"/>
+        <w:rPr>
+          <w:lang w:val="en-US"/>
+        </w:rPr>
+      </w:pPr>
+      <w:r>
+        <w:rPr>
+          <w:lang w:val="en-US"/>
+        </w:rPr>
+        <w:t xml:space="preserve">Number of </w:t>
       </w:r>
       <w:proofErr w:type="spellStart"/>
       <w:r>
-        <w:t>Name</w:t>
-      </w:r>
-      <w:proofErr w:type="spellEnd"/>
-      <w:r>
-        <w:t xml:space="preserve"> </w:t>
-      </w:r>
-      <w:proofErr w:type="spellStart"/>
-      <w:r>
-        <w:t>length</w:t>
-      </w:r>
-      <w:bookmarkStart w:id="0" w:name="_GoBack"/>
-      <w:bookmarkEnd w:id="0"/>
-      <w:proofErr w:type="spellEnd"/>
-    </w:p>
-    <w:p>
-      <w:pPr>
-        <w:rPr>
-          <w:lang w:val="en-US"/>
-        </w:rPr>
-      </w:pPr>
-      <w:r>
-        <w:tab/>
-      </w:r>
-      <w:r>
-        <w:rPr>
-          <w:lang w:val="en-US"/>
-        </w:rPr>
-        <w:t xml:space="preserve">Number of </w:t>
-      </w:r>
-      <w:proofErr w:type="spellStart"/>
-      <w:r>
-        <w:rPr>
-          <w:lang w:val="en-US"/>
-        </w:rPr>
-        <w:t>verts</w:t>
-      </w:r>
-      <w:proofErr w:type="spellEnd"/>
-      <w:r>
-        <w:rPr>
-          <w:lang w:val="en-US"/>
-        </w:rPr>
-        <w:t>/</w:t>
-      </w:r>
-      <w:proofErr w:type="spellStart"/>
-      <w:r>
-        <w:rPr>
-          <w:lang w:val="en-US"/>
-        </w:rPr>
-        <w:t>normals</w:t>
-      </w:r>
-      <w:proofErr w:type="spellEnd"/>
-      <w:r>
-        <w:rPr>
-          <w:lang w:val="en-US"/>
-        </w:rPr>
-        <w:t>/</w:t>
-      </w:r>
-      <w:proofErr w:type="spellStart"/>
-      <w:r>
         <w:rPr>
           <w:lang w:val="en-US"/>
         </w:rPr>
         <w:t>Uv</w:t>
+      </w:r>
+      <w:r>
+        <w:rPr>
+          <w:lang w:val="en-US"/>
+        </w:rPr>
+        <w:t>Coords</w:t>
       </w:r>
       <w:proofErr w:type="spellEnd"/>
     </w:p>

</xml_diff>

<commit_message>
Ger normaler en egen plats i meshHeader
Allmän bugfix och utökning av binär läs/skriv funktion.
</commit_message>
<xml_diff>
--- a/Documentation/Filformat 1.docx
+++ b/Documentation/Filformat 1.docx
@@ -27,7 +27,7 @@
         <w:rPr>
           <w:lang w:val="en-US"/>
         </w:rPr>
-        <w:t>1</w:t>
+        <w:t>2</w:t>
       </w:r>
     </w:p>
     <w:p>
@@ -56,55 +56,63 @@
           <w:lang w:val="en-US"/>
         </w:rPr>
         <w:t xml:space="preserve"> meshes</w:t>
+      </w:r>
+    </w:p>
+    <w:p>
+      <w:pPr>
+        <w:rPr>
+          <w:lang w:val="en-US"/>
+        </w:rPr>
+      </w:pPr>
+      <w:r>
+        <w:rPr>
+          <w:lang w:val="en-US"/>
+        </w:rPr>
+        <w:tab/>
+        <w:t>Name length</w:t>
+      </w:r>
+    </w:p>
+    <w:p>
+      <w:pPr>
+        <w:rPr>
+          <w:lang w:val="en-US"/>
+        </w:rPr>
+      </w:pPr>
+      <w:r>
+        <w:rPr>
+          <w:lang w:val="en-US"/>
+        </w:rPr>
+        <w:tab/>
+      </w:r>
+      <w:r>
+        <w:rPr>
+          <w:lang w:val="en-US"/>
+        </w:rPr>
+        <w:t xml:space="preserve">Number of </w:t>
+      </w:r>
+      <w:proofErr w:type="spellStart"/>
+      <w:r>
+        <w:rPr>
+          <w:lang w:val="en-US"/>
+        </w:rPr>
+        <w:t>verts</w:t>
       </w:r>
       <w:bookmarkStart w:id="0" w:name="_GoBack"/>
       <w:bookmarkEnd w:id="0"/>
-    </w:p>
-    <w:p>
-      <w:pPr>
-        <w:rPr>
-          <w:lang w:val="en-US"/>
-        </w:rPr>
-      </w:pPr>
-      <w:r>
-        <w:rPr>
-          <w:lang w:val="en-US"/>
-        </w:rPr>
-        <w:tab/>
-        <w:t>Name length</w:t>
-      </w:r>
-    </w:p>
-    <w:p>
-      <w:pPr>
-        <w:rPr>
-          <w:lang w:val="en-US"/>
-        </w:rPr>
-      </w:pPr>
-      <w:r>
-        <w:rPr>
-          <w:lang w:val="en-US"/>
-        </w:rPr>
-        <w:tab/>
-      </w:r>
+      <w:proofErr w:type="spellEnd"/>
+    </w:p>
+    <w:p>
+      <w:pPr>
+        <w:ind w:firstLine="1304"/>
+        <w:rPr>
+          <w:lang w:val="en-US"/>
+        </w:rPr>
+      </w:pPr>
       <w:r>
         <w:rPr>
           <w:lang w:val="en-US"/>
         </w:rPr>
         <w:t xml:space="preserve">Number of </w:t>
-      </w:r>
-      <w:proofErr w:type="spellStart"/>
-      <w:r>
-        <w:rPr>
-          <w:lang w:val="en-US"/>
-        </w:rPr>
-        <w:t>verts</w:t>
-      </w:r>
-      <w:proofErr w:type="spellEnd"/>
-      <w:r>
-        <w:rPr>
-          <w:lang w:val="en-US"/>
-        </w:rPr>
-        <w:t>/</w:t>
       </w:r>
       <w:proofErr w:type="spellStart"/>
       <w:r>

</xml_diff>

<commit_message>
Flyttade våra ostream.open() calls till CreateExportFiles och tog bin-exporteringen ur mesh_iter. Varje sen får nu egen fil och inga filer skrivs över(förutom testbin3.txt).
Utökade MainHeader med matCount, lightCount och camCount. Ordnade export av material.
Omstrukturerade faceindex export, nu kraftigt minskad i storlek.
</commit_message>
<xml_diff>
--- a/Documentation/Filformat 1.docx
+++ b/Documentation/Filformat 1.docx
@@ -27,78 +27,161 @@
         <w:rPr>
           <w:lang w:val="en-US"/>
         </w:rPr>
-        <w:t>2</w:t>
-      </w:r>
-    </w:p>
-    <w:p>
-      <w:pPr>
-        <w:rPr>
-          <w:lang w:val="en-US"/>
-        </w:rPr>
-      </w:pPr>
-    </w:p>
-    <w:p>
-      <w:pPr>
-        <w:rPr>
-          <w:lang w:val="en-US"/>
-        </w:rPr>
-      </w:pPr>
-      <w:proofErr w:type="spellStart"/>
-      <w:r>
-        <w:rPr>
-          <w:lang w:val="en-US"/>
-        </w:rPr>
-        <w:t>Antal</w:t>
-      </w:r>
-      <w:proofErr w:type="spellEnd"/>
-      <w:r>
-        <w:rPr>
-          <w:lang w:val="en-US"/>
-        </w:rPr>
-        <w:t xml:space="preserve"> meshes</w:t>
-      </w:r>
-    </w:p>
-    <w:p>
-      <w:pPr>
-        <w:rPr>
-          <w:lang w:val="en-US"/>
-        </w:rPr>
-      </w:pPr>
-      <w:r>
-        <w:rPr>
-          <w:lang w:val="en-US"/>
-        </w:rPr>
-        <w:tab/>
-        <w:t>Name length</w:t>
-      </w:r>
-    </w:p>
-    <w:p>
-      <w:pPr>
-        <w:rPr>
-          <w:lang w:val="en-US"/>
-        </w:rPr>
-      </w:pPr>
-      <w:r>
-        <w:rPr>
-          <w:lang w:val="en-US"/>
-        </w:rPr>
-        <w:tab/>
-      </w:r>
-      <w:r>
-        <w:rPr>
-          <w:lang w:val="en-US"/>
-        </w:rPr>
-        <w:t xml:space="preserve">Number of </w:t>
-      </w:r>
-      <w:proofErr w:type="spellStart"/>
-      <w:r>
-        <w:rPr>
-          <w:lang w:val="en-US"/>
-        </w:rPr>
-        <w:t>verts</w:t>
-      </w:r>
+        <w:t>3</w:t>
+      </w:r>
+    </w:p>
+    <w:p>
+      <w:pPr>
+        <w:rPr>
+          <w:lang w:val="en-US"/>
+        </w:rPr>
+      </w:pPr>
+      <w:proofErr w:type="spellStart"/>
+      <w:r>
+        <w:rPr>
+          <w:lang w:val="en-US"/>
+        </w:rPr>
+        <w:t>MainHeader</w:t>
+      </w:r>
+      <w:proofErr w:type="spellEnd"/>
+      <w:r>
+        <w:rPr>
+          <w:lang w:val="en-US"/>
+        </w:rPr>
+        <w:t>:</w:t>
+      </w:r>
+    </w:p>
+    <w:p>
+      <w:pPr>
+        <w:ind w:firstLine="1304"/>
+      </w:pPr>
+      <w:proofErr w:type="gramStart"/>
+      <w:r>
+        <w:t>Int</w:t>
+      </w:r>
+      <w:proofErr w:type="gramEnd"/>
+      <w:r>
+        <w:t xml:space="preserve"> </w:t>
+      </w:r>
+      <w:r>
+        <w:t xml:space="preserve">Antal </w:t>
+      </w:r>
+      <w:proofErr w:type="spellStart"/>
+      <w:r>
+        <w:t>meshes</w:t>
+      </w:r>
+      <w:proofErr w:type="spellEnd"/>
+      <w:r>
+        <w:t xml:space="preserve"> </w:t>
+      </w:r>
+    </w:p>
+    <w:p>
+      <w:pPr>
+        <w:ind w:firstLine="1304"/>
+      </w:pPr>
+      <w:proofErr w:type="spellStart"/>
+      <w:proofErr w:type="gramStart"/>
+      <w:r>
+        <w:t>Int</w:t>
+      </w:r>
+      <w:proofErr w:type="spellEnd"/>
+      <w:proofErr w:type="gramEnd"/>
+      <w:r>
+        <w:t xml:space="preserve"> </w:t>
+      </w:r>
+      <w:r>
+        <w:t>Antal material</w:t>
+      </w:r>
+    </w:p>
+    <w:p>
       <w:bookmarkStart w:id="0" w:name="_GoBack"/>
       <w:bookmarkEnd w:id="0"/>
+    </w:p>
+    <w:p>
+      <w:pPr>
+        <w:rPr>
+          <w:lang w:val="en-US"/>
+        </w:rPr>
+      </w:pPr>
+      <w:r>
+        <w:rPr>
+          <w:lang w:val="en-US"/>
+        </w:rPr>
+        <w:t>MeshHeader:</w:t>
+      </w:r>
+    </w:p>
+    <w:p>
+      <w:pPr>
+        <w:rPr>
+          <w:lang w:val="en-US"/>
+        </w:rPr>
+      </w:pPr>
+      <w:r>
+        <w:rPr>
+          <w:lang w:val="en-US"/>
+        </w:rPr>
+        <w:tab/>
+      </w:r>
+      <w:proofErr w:type="spellStart"/>
+      <w:r>
+        <w:rPr>
+          <w:lang w:val="en-US"/>
+        </w:rPr>
+        <w:t>Int</w:t>
+      </w:r>
+      <w:proofErr w:type="spellEnd"/>
+      <w:r>
+        <w:rPr>
+          <w:lang w:val="en-US"/>
+        </w:rPr>
+        <w:t xml:space="preserve"> </w:t>
+      </w:r>
+      <w:r>
+        <w:rPr>
+          <w:lang w:val="en-US"/>
+        </w:rPr>
+        <w:t>Name length</w:t>
+      </w:r>
+    </w:p>
+    <w:p>
+      <w:pPr>
+        <w:rPr>
+          <w:lang w:val="en-US"/>
+        </w:rPr>
+      </w:pPr>
+      <w:r>
+        <w:rPr>
+          <w:lang w:val="en-US"/>
+        </w:rPr>
+        <w:tab/>
+      </w:r>
+      <w:proofErr w:type="spellStart"/>
+      <w:r>
+        <w:rPr>
+          <w:lang w:val="en-US"/>
+        </w:rPr>
+        <w:t>Int</w:t>
+      </w:r>
+      <w:proofErr w:type="spellEnd"/>
+      <w:r>
+        <w:rPr>
+          <w:lang w:val="en-US"/>
+        </w:rPr>
+        <w:t xml:space="preserve"> </w:t>
+      </w:r>
+      <w:r>
+        <w:rPr>
+          <w:lang w:val="en-US"/>
+        </w:rPr>
+        <w:t xml:space="preserve">Number of </w:t>
+      </w:r>
+      <w:proofErr w:type="spellStart"/>
+      <w:r>
+        <w:rPr>
+          <w:lang w:val="en-US"/>
+        </w:rPr>
+        <w:t>verts</w:t>
+      </w:r>
       <w:proofErr w:type="spellEnd"/>
     </w:p>
     <w:p>
@@ -108,6 +191,20 @@
           <w:lang w:val="en-US"/>
         </w:rPr>
       </w:pPr>
+      <w:proofErr w:type="spellStart"/>
+      <w:r>
+        <w:rPr>
+          <w:lang w:val="en-US"/>
+        </w:rPr>
+        <w:t>Int</w:t>
+      </w:r>
+      <w:proofErr w:type="spellEnd"/>
+      <w:r>
+        <w:rPr>
+          <w:lang w:val="en-US"/>
+        </w:rPr>
+        <w:t xml:space="preserve"> </w:t>
+      </w:r>
       <w:r>
         <w:rPr>
           <w:lang w:val="en-US"/>
@@ -130,6 +227,20 @@
           <w:lang w:val="en-US"/>
         </w:rPr>
       </w:pPr>
+      <w:proofErr w:type="spellStart"/>
+      <w:r>
+        <w:rPr>
+          <w:lang w:val="en-US"/>
+        </w:rPr>
+        <w:t>Int</w:t>
+      </w:r>
+      <w:proofErr w:type="spellEnd"/>
+      <w:r>
+        <w:rPr>
+          <w:lang w:val="en-US"/>
+        </w:rPr>
+        <w:t xml:space="preserve"> </w:t>
+      </w:r>
       <w:r>
         <w:rPr>
           <w:lang w:val="en-US"/>
@@ -163,9 +274,21 @@
         <w:rPr>
           <w:lang w:val="en-US"/>
         </w:rPr>
-        <w:t>Antal</w:t>
-      </w:r>
-      <w:proofErr w:type="spellEnd"/>
+        <w:t>Int</w:t>
+      </w:r>
+      <w:proofErr w:type="spellEnd"/>
+      <w:r>
+        <w:rPr>
+          <w:lang w:val="en-US"/>
+        </w:rPr>
+        <w:t xml:space="preserve"> </w:t>
+      </w:r>
+      <w:r>
+        <w:rPr>
+          <w:lang w:val="en-US"/>
+        </w:rPr>
+        <w:t>Number of</w:t>
+      </w:r>
       <w:r>
         <w:rPr>
           <w:lang w:val="en-US"/>
@@ -175,10 +298,429 @@
     </w:p>
     <w:p>
       <w:pPr>
-        <w:rPr>
-          <w:lang w:val="en-US"/>
-        </w:rPr>
-      </w:pPr>
+        <w:ind w:firstLine="1304"/>
+        <w:rPr>
+          <w:lang w:val="en-US"/>
+        </w:rPr>
+      </w:pPr>
+    </w:p>
+    <w:p>
+      <w:pPr>
+        <w:rPr>
+          <w:lang w:val="en-US"/>
+        </w:rPr>
+      </w:pPr>
+      <w:proofErr w:type="spellStart"/>
+      <w:r>
+        <w:rPr>
+          <w:lang w:val="en-US"/>
+        </w:rPr>
+        <w:t>MeshData</w:t>
+      </w:r>
+      <w:proofErr w:type="spellEnd"/>
+      <w:r>
+        <w:rPr>
+          <w:lang w:val="en-US"/>
+        </w:rPr>
+        <w:t>:</w:t>
+      </w:r>
+    </w:p>
+    <w:p>
+      <w:pPr>
+        <w:ind w:firstLine="1304"/>
+        <w:rPr>
+          <w:lang w:val="en-US"/>
+        </w:rPr>
+      </w:pPr>
+      <w:proofErr w:type="spellStart"/>
+      <w:r>
+        <w:rPr>
+          <w:lang w:val="en-US"/>
+        </w:rPr>
+        <w:t>Verts</w:t>
+      </w:r>
+      <w:proofErr w:type="spellEnd"/>
+      <w:r>
+        <w:rPr>
+          <w:lang w:val="en-US"/>
+        </w:rPr>
+        <w:t>=3 doubles</w:t>
+      </w:r>
+    </w:p>
+    <w:p>
+      <w:pPr>
+        <w:ind w:firstLine="1304"/>
+        <w:rPr>
+          <w:lang w:val="en-US"/>
+        </w:rPr>
+      </w:pPr>
+      <w:proofErr w:type="spellStart"/>
+      <w:r>
+        <w:rPr>
+          <w:lang w:val="en-US"/>
+        </w:rPr>
+        <w:t>Normals</w:t>
+      </w:r>
+      <w:proofErr w:type="spellEnd"/>
+      <w:r>
+        <w:rPr>
+          <w:lang w:val="en-US"/>
+        </w:rPr>
+        <w:t>=3 doubles</w:t>
+      </w:r>
+    </w:p>
+    <w:p>
+      <w:pPr>
+        <w:ind w:firstLine="1304"/>
+        <w:rPr>
+          <w:lang w:val="en-US"/>
+        </w:rPr>
+      </w:pPr>
+      <w:proofErr w:type="spellStart"/>
+      <w:r>
+        <w:rPr>
+          <w:lang w:val="en-US"/>
+        </w:rPr>
+        <w:t>UvCoords</w:t>
+      </w:r>
+      <w:proofErr w:type="spellEnd"/>
+      <w:r>
+        <w:rPr>
+          <w:lang w:val="en-US"/>
+        </w:rPr>
+        <w:t>=2 doubles</w:t>
+      </w:r>
+    </w:p>
+    <w:p>
+      <w:pPr>
+        <w:ind w:firstLine="1304"/>
+        <w:rPr>
+          <w:lang w:val="en-US"/>
+        </w:rPr>
+      </w:pPr>
+      <w:r>
+        <w:rPr>
+          <w:lang w:val="en-US"/>
+        </w:rPr>
+        <w:t xml:space="preserve">Faces=3 </w:t>
+      </w:r>
+      <w:proofErr w:type="spellStart"/>
+      <w:r>
+        <w:rPr>
+          <w:lang w:val="en-US"/>
+        </w:rPr>
+        <w:t>ints</w:t>
+      </w:r>
+      <w:proofErr w:type="spellEnd"/>
+    </w:p>
+    <w:p>
+      <w:pPr>
+        <w:rPr>
+          <w:lang w:val="en-US"/>
+        </w:rPr>
+      </w:pPr>
+    </w:p>
+    <w:p>
+      <w:pPr>
+        <w:rPr>
+          <w:lang w:val="en-US"/>
+        </w:rPr>
+      </w:pPr>
+      <w:proofErr w:type="spellStart"/>
+      <w:r>
+        <w:rPr>
+          <w:lang w:val="en-US"/>
+        </w:rPr>
+        <w:t>MatHeader</w:t>
+      </w:r>
+      <w:proofErr w:type="spellEnd"/>
+      <w:r>
+        <w:rPr>
+          <w:lang w:val="en-US"/>
+        </w:rPr>
+        <w:t>:</w:t>
+      </w:r>
+    </w:p>
+    <w:p>
+      <w:pPr>
+        <w:rPr>
+          <w:lang w:val="en-US"/>
+        </w:rPr>
+      </w:pPr>
+      <w:r>
+        <w:rPr>
+          <w:lang w:val="en-US"/>
+        </w:rPr>
+        <w:tab/>
+      </w:r>
+      <w:proofErr w:type="spellStart"/>
+      <w:r>
+        <w:rPr>
+          <w:lang w:val="en-US"/>
+        </w:rPr>
+        <w:t>Int</w:t>
+      </w:r>
+      <w:proofErr w:type="spellEnd"/>
+      <w:r>
+        <w:rPr>
+          <w:lang w:val="en-US"/>
+        </w:rPr>
+        <w:t xml:space="preserve"> </w:t>
+      </w:r>
+      <w:proofErr w:type="spellStart"/>
+      <w:r>
+        <w:rPr>
+          <w:lang w:val="en-US"/>
+        </w:rPr>
+        <w:t>AmbientNameLength</w:t>
+      </w:r>
+      <w:proofErr w:type="spellEnd"/>
+    </w:p>
+    <w:p>
+      <w:pPr>
+        <w:rPr>
+          <w:lang w:val="en-US"/>
+        </w:rPr>
+      </w:pPr>
+      <w:r>
+        <w:rPr>
+          <w:lang w:val="en-US"/>
+        </w:rPr>
+        <w:tab/>
+      </w:r>
+      <w:proofErr w:type="spellStart"/>
+      <w:r>
+        <w:rPr>
+          <w:lang w:val="en-US"/>
+        </w:rPr>
+        <w:t>Int</w:t>
+      </w:r>
+      <w:proofErr w:type="spellEnd"/>
+      <w:r>
+        <w:rPr>
+          <w:lang w:val="en-US"/>
+        </w:rPr>
+        <w:t xml:space="preserve"> </w:t>
+      </w:r>
+      <w:proofErr w:type="spellStart"/>
+      <w:r>
+        <w:rPr>
+          <w:lang w:val="en-US"/>
+        </w:rPr>
+        <w:t>Diffuse</w:t>
+      </w:r>
+      <w:r>
+        <w:rPr>
+          <w:lang w:val="en-US"/>
+        </w:rPr>
+        <w:t>NameLength</w:t>
+      </w:r>
+      <w:proofErr w:type="spellEnd"/>
+    </w:p>
+    <w:p>
+      <w:pPr>
+        <w:rPr>
+          <w:lang w:val="en-US"/>
+        </w:rPr>
+      </w:pPr>
+      <w:r>
+        <w:rPr>
+          <w:lang w:val="en-US"/>
+        </w:rPr>
+        <w:tab/>
+      </w:r>
+      <w:proofErr w:type="spellStart"/>
+      <w:r>
+        <w:rPr>
+          <w:lang w:val="en-US"/>
+        </w:rPr>
+        <w:t>Int</w:t>
+      </w:r>
+      <w:proofErr w:type="spellEnd"/>
+      <w:r>
+        <w:rPr>
+          <w:lang w:val="en-US"/>
+        </w:rPr>
+        <w:t xml:space="preserve"> </w:t>
+      </w:r>
+      <w:proofErr w:type="spellStart"/>
+      <w:r>
+        <w:rPr>
+          <w:lang w:val="en-US"/>
+        </w:rPr>
+        <w:t>Specular</w:t>
+      </w:r>
+      <w:r>
+        <w:rPr>
+          <w:lang w:val="en-US"/>
+        </w:rPr>
+        <w:t>NameLength</w:t>
+      </w:r>
+      <w:proofErr w:type="spellEnd"/>
+    </w:p>
+    <w:p>
+      <w:pPr>
+        <w:rPr>
+          <w:lang w:val="en-US"/>
+        </w:rPr>
+      </w:pPr>
+      <w:r>
+        <w:rPr>
+          <w:lang w:val="en-US"/>
+        </w:rPr>
+        <w:tab/>
+      </w:r>
+      <w:proofErr w:type="spellStart"/>
+      <w:r>
+        <w:rPr>
+          <w:lang w:val="en-US"/>
+        </w:rPr>
+        <w:t>Int</w:t>
+      </w:r>
+      <w:proofErr w:type="spellEnd"/>
+      <w:r>
+        <w:rPr>
+          <w:lang w:val="en-US"/>
+        </w:rPr>
+        <w:t xml:space="preserve"> </w:t>
+      </w:r>
+      <w:proofErr w:type="spellStart"/>
+      <w:r>
+        <w:rPr>
+          <w:lang w:val="en-US"/>
+        </w:rPr>
+        <w:t>Transparency</w:t>
+      </w:r>
+      <w:r>
+        <w:rPr>
+          <w:lang w:val="en-US"/>
+        </w:rPr>
+        <w:t>NameLength</w:t>
+      </w:r>
+      <w:proofErr w:type="spellEnd"/>
+    </w:p>
+    <w:p>
+      <w:pPr>
+        <w:rPr>
+          <w:lang w:val="en-US"/>
+        </w:rPr>
+      </w:pPr>
+      <w:r>
+        <w:rPr>
+          <w:lang w:val="en-US"/>
+        </w:rPr>
+        <w:tab/>
+      </w:r>
+      <w:proofErr w:type="spellStart"/>
+      <w:r>
+        <w:rPr>
+          <w:lang w:val="en-US"/>
+        </w:rPr>
+        <w:t>Int</w:t>
+      </w:r>
+      <w:proofErr w:type="spellEnd"/>
+      <w:r>
+        <w:rPr>
+          <w:lang w:val="en-US"/>
+        </w:rPr>
+        <w:t xml:space="preserve"> </w:t>
+      </w:r>
+      <w:proofErr w:type="spellStart"/>
+      <w:r>
+        <w:rPr>
+          <w:lang w:val="en-US"/>
+        </w:rPr>
+        <w:t>Glow</w:t>
+      </w:r>
+      <w:r>
+        <w:rPr>
+          <w:lang w:val="en-US"/>
+        </w:rPr>
+        <w:t>NameLength</w:t>
+      </w:r>
+      <w:proofErr w:type="spellEnd"/>
+    </w:p>
+    <w:p>
+      <w:pPr>
+        <w:rPr>
+          <w:lang w:val="en-US"/>
+        </w:rPr>
+      </w:pPr>
+    </w:p>
+    <w:p>
+      <w:pPr>
+        <w:rPr>
+          <w:lang w:val="en-US"/>
+        </w:rPr>
+      </w:pPr>
+      <w:proofErr w:type="spellStart"/>
+      <w:r>
+        <w:rPr>
+          <w:lang w:val="en-US"/>
+        </w:rPr>
+        <w:t>MatData</w:t>
+      </w:r>
+      <w:proofErr w:type="spellEnd"/>
+      <w:r>
+        <w:rPr>
+          <w:lang w:val="en-US"/>
+        </w:rPr>
+        <w:t>:</w:t>
+      </w:r>
+    </w:p>
+    <w:p>
+      <w:pPr>
+        <w:rPr>
+          <w:lang w:val="en-US"/>
+        </w:rPr>
+      </w:pPr>
+      <w:r>
+        <w:rPr>
+          <w:lang w:val="en-US"/>
+        </w:rPr>
+        <w:tab/>
+        <w:t>Per Color:</w:t>
+      </w:r>
+    </w:p>
+    <w:p>
+      <w:pPr>
+        <w:rPr>
+          <w:lang w:val="en-US"/>
+        </w:rPr>
+      </w:pPr>
+      <w:r>
+        <w:rPr>
+          <w:lang w:val="en-US"/>
+        </w:rPr>
+        <w:tab/>
+        <w:t>4 floats</w:t>
+      </w:r>
+    </w:p>
+    <w:p>
+      <w:pPr>
+        <w:rPr>
+          <w:lang w:val="en-US"/>
+        </w:rPr>
+      </w:pPr>
+      <w:r>
+        <w:rPr>
+          <w:lang w:val="en-US"/>
+        </w:rPr>
+        <w:tab/>
+        <w:t>1</w:t>
+      </w:r>
+      <w:r>
+        <w:rPr>
+          <w:lang w:val="en-US"/>
+        </w:rPr>
+        <w:t xml:space="preserve"> </w:t>
+      </w:r>
+      <w:r>
+        <w:rPr>
+          <w:lang w:val="en-US"/>
+        </w:rPr>
+        <w:t>string</w:t>
+      </w:r>
     </w:p>
     <w:p>
       <w:pPr>

</xml_diff>

<commit_message>
Filformat uppdaterat med CamData
</commit_message>
<xml_diff>
--- a/Documentation/Filformat 1.docx
+++ b/Documentation/Filformat 1.docx
@@ -25,7 +25,7 @@
           <w:sz w:val="56"/>
           <w:shd w:fill="auto" w:val="clear"/>
         </w:rPr>
-        <w:t xml:space="preserve">Filformat 1.4</w:t>
+        <w:t xml:space="preserve">Filformat 1.5</w:t>
       </w:r>
     </w:p>
     <w:p>
@@ -1126,16 +1126,6 @@
         </w:rPr>
         <w:tab/>
         <w:tab/>
-      </w:r>
-      <w:r>
-        <w:rPr>
-          <w:rFonts w:ascii="Calibri" w:hAnsi="Calibri" w:cs="Calibri" w:eastAsia="Calibri"/>
-          <w:color w:val="auto"/>
-          <w:spacing w:val="0"/>
-          <w:position w:val="0"/>
-          <w:sz w:val="22"/>
-          <w:shd w:fill="auto" w:val="clear"/>
-        </w:rPr>
         <w:t xml:space="preserve">double intensity</w:t>
       </w:r>
     </w:p>
@@ -1762,102 +1752,205 @@
           <w:shd w:fill="auto" w:val="clear"/>
         </w:rPr>
       </w:pPr>
-    </w:p>
-    <w:p>
-      <w:pPr>
-        <w:spacing w:before="0" w:after="160" w:line="259"/>
-        <w:ind w:right="0" w:left="0" w:firstLine="0"/>
-        <w:jc w:val="left"/>
-        <w:rPr>
-          <w:rFonts w:ascii="Calibri" w:hAnsi="Calibri" w:cs="Calibri" w:eastAsia="Calibri"/>
-          <w:color w:val="auto"/>
-          <w:spacing w:val="0"/>
-          <w:position w:val="0"/>
-          <w:sz w:val="22"/>
-          <w:shd w:fill="auto" w:val="clear"/>
-        </w:rPr>
-      </w:pPr>
-    </w:p>
-    <w:p>
-      <w:pPr>
-        <w:spacing w:before="0" w:after="160" w:line="259"/>
-        <w:ind w:right="0" w:left="0" w:firstLine="0"/>
-        <w:jc w:val="left"/>
-        <w:rPr>
-          <w:rFonts w:ascii="Calibri" w:hAnsi="Calibri" w:cs="Calibri" w:eastAsia="Calibri"/>
-          <w:color w:val="auto"/>
-          <w:spacing w:val="0"/>
-          <w:position w:val="0"/>
-          <w:sz w:val="22"/>
-          <w:shd w:fill="auto" w:val="clear"/>
-        </w:rPr>
-      </w:pPr>
-    </w:p>
-    <w:p>
-      <w:pPr>
-        <w:spacing w:before="0" w:after="160" w:line="259"/>
-        <w:ind w:right="0" w:left="0" w:firstLine="0"/>
-        <w:jc w:val="left"/>
-        <w:rPr>
-          <w:rFonts w:ascii="Calibri" w:hAnsi="Calibri" w:cs="Calibri" w:eastAsia="Calibri"/>
-          <w:color w:val="auto"/>
-          <w:spacing w:val="0"/>
-          <w:position w:val="0"/>
-          <w:sz w:val="22"/>
-          <w:shd w:fill="auto" w:val="clear"/>
-        </w:rPr>
-      </w:pPr>
-    </w:p>
-    <w:p>
-      <w:pPr>
-        <w:spacing w:before="0" w:after="160" w:line="259"/>
-        <w:ind w:right="0" w:left="0" w:firstLine="0"/>
-        <w:jc w:val="left"/>
-        <w:rPr>
-          <w:rFonts w:ascii="Calibri" w:hAnsi="Calibri" w:cs="Calibri" w:eastAsia="Calibri"/>
-          <w:color w:val="auto"/>
-          <w:spacing w:val="0"/>
-          <w:position w:val="0"/>
-          <w:sz w:val="22"/>
-          <w:shd w:fill="auto" w:val="clear"/>
-        </w:rPr>
-      </w:pPr>
-      <w:r>
-        <w:rPr>
-          <w:rFonts w:ascii="Calibri" w:hAnsi="Calibri" w:cs="Calibri" w:eastAsia="Calibri"/>
-          <w:color w:val="auto"/>
-          <w:spacing w:val="0"/>
-          <w:position w:val="0"/>
-          <w:sz w:val="22"/>
-          <w:shd w:fill="auto" w:val="clear"/>
-        </w:rPr>
-        <w:tab/>
-      </w:r>
-    </w:p>
-    <w:p>
-      <w:pPr>
-        <w:spacing w:before="0" w:after="160" w:line="259"/>
-        <w:ind w:right="0" w:left="0" w:firstLine="0"/>
-        <w:jc w:val="left"/>
-        <w:rPr>
-          <w:rFonts w:ascii="Calibri" w:hAnsi="Calibri" w:cs="Calibri" w:eastAsia="Calibri"/>
-          <w:color w:val="auto"/>
-          <w:spacing w:val="0"/>
-          <w:position w:val="0"/>
-          <w:sz w:val="22"/>
-          <w:shd w:fill="auto" w:val="clear"/>
-        </w:rPr>
-      </w:pPr>
-      <w:r>
-        <w:rPr>
-          <w:rFonts w:ascii="Calibri" w:hAnsi="Calibri" w:cs="Calibri" w:eastAsia="Calibri"/>
-          <w:color w:val="auto"/>
-          <w:spacing w:val="0"/>
-          <w:position w:val="0"/>
-          <w:sz w:val="22"/>
-          <w:shd w:fill="auto" w:val="clear"/>
-        </w:rPr>
-        <w:tab/>
+      <w:r>
+        <w:rPr>
+          <w:rFonts w:ascii="Calibri" w:hAnsi="Calibri" w:cs="Calibri" w:eastAsia="Calibri"/>
+          <w:color w:val="auto"/>
+          <w:spacing w:val="0"/>
+          <w:position w:val="0"/>
+          <w:sz w:val="22"/>
+          <w:shd w:fill="auto" w:val="clear"/>
+        </w:rPr>
+        <w:t xml:space="preserve">CamData:</w:t>
+      </w:r>
+    </w:p>
+    <w:p>
+      <w:pPr>
+        <w:spacing w:before="0" w:after="160" w:line="259"/>
+        <w:ind w:right="0" w:left="0" w:firstLine="0"/>
+        <w:jc w:val="left"/>
+        <w:rPr>
+          <w:rFonts w:ascii="Calibri" w:hAnsi="Calibri" w:cs="Calibri" w:eastAsia="Calibri"/>
+          <w:color w:val="auto"/>
+          <w:spacing w:val="0"/>
+          <w:position w:val="0"/>
+          <w:sz w:val="22"/>
+          <w:shd w:fill="auto" w:val="clear"/>
+        </w:rPr>
+      </w:pPr>
+      <w:r>
+        <w:rPr>
+          <w:rFonts w:ascii="Calibri" w:hAnsi="Calibri" w:cs="Calibri" w:eastAsia="Calibri"/>
+          <w:color w:val="auto"/>
+          <w:spacing w:val="0"/>
+          <w:position w:val="0"/>
+          <w:sz w:val="22"/>
+          <w:shd w:fill="auto" w:val="clear"/>
+        </w:rPr>
+        <w:tab/>
+        <w:t xml:space="preserve">float VerticalFoV</w:t>
+      </w:r>
+    </w:p>
+    <w:p>
+      <w:pPr>
+        <w:spacing w:before="0" w:after="160" w:line="259"/>
+        <w:ind w:right="0" w:left="0" w:firstLine="0"/>
+        <w:jc w:val="left"/>
+        <w:rPr>
+          <w:rFonts w:ascii="Calibri" w:hAnsi="Calibri" w:cs="Calibri" w:eastAsia="Calibri"/>
+          <w:color w:val="auto"/>
+          <w:spacing w:val="0"/>
+          <w:position w:val="0"/>
+          <w:sz w:val="22"/>
+          <w:shd w:fill="auto" w:val="clear"/>
+        </w:rPr>
+      </w:pPr>
+      <w:r>
+        <w:rPr>
+          <w:rFonts w:ascii="Calibri" w:hAnsi="Calibri" w:cs="Calibri" w:eastAsia="Calibri"/>
+          <w:color w:val="auto"/>
+          <w:spacing w:val="0"/>
+          <w:position w:val="0"/>
+          <w:sz w:val="22"/>
+          <w:shd w:fill="auto" w:val="clear"/>
+        </w:rPr>
+        <w:tab/>
+        <w:t xml:space="preserve">float aspectRatio</w:t>
+      </w:r>
+    </w:p>
+    <w:p>
+      <w:pPr>
+        <w:spacing w:before="0" w:after="160" w:line="259"/>
+        <w:ind w:right="0" w:left="0" w:firstLine="0"/>
+        <w:jc w:val="left"/>
+        <w:rPr>
+          <w:rFonts w:ascii="Calibri" w:hAnsi="Calibri" w:cs="Calibri" w:eastAsia="Calibri"/>
+          <w:color w:val="auto"/>
+          <w:spacing w:val="0"/>
+          <w:position w:val="0"/>
+          <w:sz w:val="22"/>
+          <w:shd w:fill="auto" w:val="clear"/>
+        </w:rPr>
+      </w:pPr>
+      <w:r>
+        <w:rPr>
+          <w:rFonts w:ascii="Calibri" w:hAnsi="Calibri" w:cs="Calibri" w:eastAsia="Calibri"/>
+          <w:color w:val="auto"/>
+          <w:spacing w:val="0"/>
+          <w:position w:val="0"/>
+          <w:sz w:val="22"/>
+          <w:shd w:fill="auto" w:val="clear"/>
+        </w:rPr>
+        <w:tab/>
+        <w:t xml:space="preserve">nearClippingPlane</w:t>
+      </w:r>
+    </w:p>
+    <w:p>
+      <w:pPr>
+        <w:spacing w:before="0" w:after="160" w:line="259"/>
+        <w:ind w:right="0" w:left="0" w:firstLine="0"/>
+        <w:jc w:val="left"/>
+        <w:rPr>
+          <w:rFonts w:ascii="Calibri" w:hAnsi="Calibri" w:cs="Calibri" w:eastAsia="Calibri"/>
+          <w:color w:val="auto"/>
+          <w:spacing w:val="0"/>
+          <w:position w:val="0"/>
+          <w:sz w:val="22"/>
+          <w:shd w:fill="auto" w:val="clear"/>
+        </w:rPr>
+      </w:pPr>
+      <w:r>
+        <w:rPr>
+          <w:rFonts w:ascii="Calibri" w:hAnsi="Calibri" w:cs="Calibri" w:eastAsia="Calibri"/>
+          <w:color w:val="auto"/>
+          <w:spacing w:val="0"/>
+          <w:position w:val="0"/>
+          <w:sz w:val="22"/>
+          <w:shd w:fill="auto" w:val="clear"/>
+        </w:rPr>
+        <w:tab/>
+        <w:t xml:space="preserve">farClippingPlane</w:t>
+      </w:r>
+    </w:p>
+    <w:p>
+      <w:pPr>
+        <w:spacing w:before="0" w:after="160" w:line="259"/>
+        <w:ind w:right="0" w:left="0" w:firstLine="0"/>
+        <w:jc w:val="left"/>
+        <w:rPr>
+          <w:rFonts w:ascii="Calibri" w:hAnsi="Calibri" w:cs="Calibri" w:eastAsia="Calibri"/>
+          <w:color w:val="auto"/>
+          <w:spacing w:val="0"/>
+          <w:position w:val="0"/>
+          <w:sz w:val="22"/>
+          <w:shd w:fill="auto" w:val="clear"/>
+        </w:rPr>
+      </w:pPr>
+      <w:r>
+        <w:rPr>
+          <w:rFonts w:ascii="Calibri" w:hAnsi="Calibri" w:cs="Calibri" w:eastAsia="Calibri"/>
+          <w:color w:val="auto"/>
+          <w:spacing w:val="0"/>
+          <w:position w:val="0"/>
+          <w:sz w:val="22"/>
+          <w:shd w:fill="auto" w:val="clear"/>
+        </w:rPr>
+        <w:tab/>
+        <w:t xml:space="preserve">3 floats position</w:t>
+      </w:r>
+    </w:p>
+    <w:p>
+      <w:pPr>
+        <w:spacing w:before="0" w:after="160" w:line="259"/>
+        <w:ind w:right="0" w:left="0" w:firstLine="0"/>
+        <w:jc w:val="left"/>
+        <w:rPr>
+          <w:rFonts w:ascii="Calibri" w:hAnsi="Calibri" w:cs="Calibri" w:eastAsia="Calibri"/>
+          <w:color w:val="auto"/>
+          <w:spacing w:val="0"/>
+          <w:position w:val="0"/>
+          <w:sz w:val="22"/>
+          <w:shd w:fill="auto" w:val="clear"/>
+        </w:rPr>
+      </w:pPr>
+      <w:r>
+        <w:rPr>
+          <w:rFonts w:ascii="Calibri" w:hAnsi="Calibri" w:cs="Calibri" w:eastAsia="Calibri"/>
+          <w:color w:val="auto"/>
+          <w:spacing w:val="0"/>
+          <w:position w:val="0"/>
+          <w:sz w:val="22"/>
+          <w:shd w:fill="auto" w:val="clear"/>
+        </w:rPr>
+        <w:tab/>
+        <w:t xml:space="preserve">3 floats viewDirection</w:t>
+      </w:r>
+    </w:p>
+    <w:p>
+      <w:pPr>
+        <w:spacing w:before="0" w:after="160" w:line="259"/>
+        <w:ind w:right="0" w:left="0" w:firstLine="0"/>
+        <w:jc w:val="left"/>
+        <w:rPr>
+          <w:rFonts w:ascii="Calibri" w:hAnsi="Calibri" w:cs="Calibri" w:eastAsia="Calibri"/>
+          <w:color w:val="auto"/>
+          <w:spacing w:val="0"/>
+          <w:position w:val="0"/>
+          <w:sz w:val="22"/>
+          <w:shd w:fill="auto" w:val="clear"/>
+        </w:rPr>
+      </w:pPr>
+      <w:r>
+        <w:rPr>
+          <w:rFonts w:ascii="Calibri" w:hAnsi="Calibri" w:cs="Calibri" w:eastAsia="Calibri"/>
+          <w:color w:val="auto"/>
+          <w:spacing w:val="0"/>
+          <w:position w:val="0"/>
+          <w:sz w:val="22"/>
+          <w:shd w:fill="auto" w:val="clear"/>
+        </w:rPr>
+        <w:tab/>
+        <w:t xml:space="preserve">3 floats upVector //kanske ska tas bort</w:t>
       </w:r>
     </w:p>
   </w:body>

</xml_diff>